<commit_message>
extra lesmaterialen zijn toegevoegd.
</commit_message>
<xml_diff>
--- a/Notebooks/Nederlands/02 - Objecten datastructuren en operatoren/01 - Variabelen Toewijzing.docx
+++ b/Notebooks/Nederlands/02 - Objecten datastructuren en operatoren/01 - Variabelen Toewijzing.docx
@@ -7,59 +7,25 @@
         <w:pStyle w:val="FirstParagraph"/>
       </w:pPr>
       <w:r>
-        <w:drawing>
-          <wp:inline>
-            <wp:extent cx="3342606" cy="660569"/>
-            <wp:effectExtent b="0" l="0" r="0" t="0"/>
-            <wp:docPr descr="" title="" id="21" name="Picture"/>
-            <a:graphic>
-              <a:graphicData uri="http://schemas.openxmlformats.org/drawingml/2006/picture">
-                <pic:pic>
-                  <pic:nvPicPr>
-                    <pic:cNvPr descr="https://intecbrussel.be/img/logo3.png" id="22" name="Picture"/>
-                    <pic:cNvPicPr>
-                      <a:picLocks noChangeArrowheads="1" noChangeAspect="1"/>
-                    </pic:cNvPicPr>
-                  </pic:nvPicPr>
-                  <pic:blipFill>
-                    <a:blip r:embed="rId20"/>
-                    <a:stretch>
-                      <a:fillRect/>
-                    </a:stretch>
-                  </pic:blipFill>
-                  <pic:spPr bwMode="auto">
-                    <a:xfrm>
-                      <a:off x="0" y="0"/>
-                      <a:ext cx="3342606" cy="660569"/>
-                    </a:xfrm>
-                    <a:prstGeom prst="rect">
-                      <a:avLst/>
-                    </a:prstGeom>
-                    <a:noFill/>
-                    <a:ln w="9525">
-                      <a:noFill/>
-                      <a:headEnd/>
-                      <a:tailEnd/>
-                    </a:ln>
-                  </pic:spPr>
-                </pic:pic>
-              </a:graphicData>
-            </a:graphic>
-          </wp:inline>
-        </w:drawing>
-      </w:r>
-      <w:r>
-        <w:br/>
-      </w:r>
-      <w:r>
-        <w:rPr>
-          <w:iCs/>
-          <w:i/>
-        </w:rPr>
+        <w:t xml:space="preserve"> </w:t>
+      </w:r>
+      <w:r>
+        <w:t xml:space="preserve"> </w:t>
+      </w:r>
+      <w:r>
         <w:t xml:space="preserve">Python les-materialen</w:t>
       </w:r>
-    </w:p>
-    <w:bookmarkStart w:id="33" w:name="variabele-toewijzing-assignments"/>
+      <w:r>
+        <w:t xml:space="preserve"> </w:t>
+      </w:r>
+      <w:r>
+        <w:t xml:space="preserve"> </w:t>
+      </w:r>
+      <w:r>
+        <w:t xml:space="preserve">Yilmaz Mustafa, Instructeur Java/Python</w:t>
+      </w:r>
+    </w:p>
+    <w:bookmarkStart w:id="30" w:name="variabele-toewijzing-assignments"/>
     <w:p>
       <w:pPr>
         <w:pStyle w:val="Heading1"/>
@@ -68,7 +34,7 @@
         <w:t xml:space="preserve">Variabele Toewijzing (Assignments)</w:t>
       </w:r>
     </w:p>
-    <w:bookmarkStart w:id="24" w:name="Xb390bd9f534220f33317242f93528c72069fa2c"/>
+    <w:bookmarkStart w:id="21" w:name="Xb390bd9f534220f33317242f93528c72069fa2c"/>
     <w:p>
       <w:pPr>
         <w:pStyle w:val="Heading2"/>
@@ -135,7 +101,7 @@
       <w:r>
         <w:t xml:space="preserve">het wordt als de beste praktijk beschouwd (</w:t>
       </w:r>
-      <w:hyperlink r:id="rId23">
+      <w:hyperlink r:id="rId20">
         <w:r>
           <w:rPr>
             <w:rStyle w:val="Hyperlink"/>
@@ -262,8 +228,8 @@
         <w:t xml:space="preserve">0</w:t>
       </w:r>
     </w:p>
-    <w:bookmarkEnd w:id="24"/>
-    <w:bookmarkStart w:id="28" w:name="dynamisch-typen"/>
+    <w:bookmarkEnd w:id="21"/>
+    <w:bookmarkStart w:id="25" w:name="dynamisch-typen"/>
     <w:p>
       <w:pPr>
         <w:pStyle w:val="Heading2"/>
@@ -429,7 +395,7 @@
         <w:t xml:space="preserve">['Sammy', 'Frankie']</w:t>
       </w:r>
     </w:p>
-    <w:bookmarkStart w:id="27" w:name="voor--en-nadelen-van-dynamisch-typen"/>
+    <w:bookmarkStart w:id="24" w:name="voor--en-nadelen-van-dynamisch-typen"/>
     <w:p>
       <w:pPr>
         <w:pStyle w:val="Heading3"/>
@@ -438,7 +404,7 @@
         <w:t xml:space="preserve">Voor- en nadelen van dynamisch typen</w:t>
       </w:r>
     </w:p>
-    <w:bookmarkStart w:id="25" w:name="voordelen-van-dynamisch-typen"/>
+    <w:bookmarkStart w:id="22" w:name="voordelen-van-dynamisch-typen"/>
     <w:p>
       <w:pPr>
         <w:pStyle w:val="Heading4"/>
@@ -471,8 +437,8 @@
         <w:t xml:space="preserve">snellere ontwikkeltijd</w:t>
       </w:r>
     </w:p>
-    <w:bookmarkEnd w:id="25"/>
-    <w:bookmarkStart w:id="26" w:name="nadelen-van-dynamisch-typen"/>
+    <w:bookmarkEnd w:id="22"/>
+    <w:bookmarkStart w:id="23" w:name="nadelen-van-dynamisch-typen"/>
     <w:p>
       <w:pPr>
         <w:pStyle w:val="Heading4"/>
@@ -514,10 +480,10 @@
         <w:t xml:space="preserve">type()</w:t>
       </w:r>
     </w:p>
-    <w:bookmarkEnd w:id="26"/>
-    <w:bookmarkEnd w:id="27"/>
-    <w:bookmarkEnd w:id="28"/>
-    <w:bookmarkStart w:id="29" w:name="variabelen-toewijzen"/>
+    <w:bookmarkEnd w:id="23"/>
+    <w:bookmarkEnd w:id="24"/>
+    <w:bookmarkEnd w:id="25"/>
+    <w:bookmarkStart w:id="26" w:name="variabelen-toewijzen"/>
     <w:p>
       <w:pPr>
         <w:pStyle w:val="Heading2"/>
@@ -801,8 +767,8 @@
         <w:t xml:space="preserve">20</w:t>
       </w:r>
     </w:p>
-    <w:bookmarkEnd w:id="29"/>
-    <w:bookmarkStart w:id="30" w:name="variabelen-opnieuw-toewijzen"/>
+    <w:bookmarkEnd w:id="26"/>
+    <w:bookmarkStart w:id="27" w:name="variabelen-opnieuw-toewijzen"/>
     <w:p>
       <w:pPr>
         <w:pStyle w:val="Heading2"/>
@@ -1043,8 +1009,8 @@
         <w:t xml:space="preserve">60</w:t>
       </w:r>
     </w:p>
-    <w:bookmarkEnd w:id="30"/>
-    <w:bookmarkStart w:id="31" w:name="variabel-type-bepalen-met-type"/>
+    <w:bookmarkEnd w:id="27"/>
+    <w:bookmarkStart w:id="28" w:name="variabel-type-bepalen-met-type"/>
     <w:p>
       <w:pPr>
         <w:pStyle w:val="Heading2"/>
@@ -1084,15 +1050,15 @@
       <w:r>
         <w:t xml:space="preserve">van Python. Veel voorkomende gegevenstypen zijn:</w:t>
       </w:r>
-    </w:p>
-    <w:p>
-      <w:pPr>
-        <w:numPr>
-          <w:ilvl w:val="0"/>
-          <w:numId w:val="1004"/>
-        </w:numPr>
-        <w:pStyle w:val="Compact"/>
-      </w:pPr>
+      <w:r>
+        <w:t xml:space="preserve"> </w:t>
+      </w:r>
+      <w:r>
+        <w:t xml:space="preserve">*</w:t>
+      </w:r>
+      <w:r>
+        <w:t xml:space="preserve"> </w:t>
+      </w:r>
       <w:r>
         <w:rPr>
           <w:bCs/>
@@ -1106,15 +1072,15 @@
       <w:r>
         <w:t xml:space="preserve">(voor integer)</w:t>
       </w:r>
-    </w:p>
-    <w:p>
-      <w:pPr>
-        <w:numPr>
-          <w:ilvl w:val="0"/>
-          <w:numId w:val="1004"/>
-        </w:numPr>
-        <w:pStyle w:val="Compact"/>
-      </w:pPr>
+      <w:r>
+        <w:t xml:space="preserve"> </w:t>
+      </w:r>
+      <w:r>
+        <w:t xml:space="preserve">*</w:t>
+      </w:r>
+      <w:r>
+        <w:t xml:space="preserve"> </w:t>
+      </w:r>
       <w:r>
         <w:rPr>
           <w:bCs/>
@@ -1122,15 +1088,15 @@
         </w:rPr>
         <w:t xml:space="preserve">float</w:t>
       </w:r>
-    </w:p>
-    <w:p>
-      <w:pPr>
-        <w:numPr>
-          <w:ilvl w:val="0"/>
-          <w:numId w:val="1004"/>
-        </w:numPr>
-        <w:pStyle w:val="Compact"/>
-      </w:pPr>
+      <w:r>
+        <w:t xml:space="preserve"> </w:t>
+      </w:r>
+      <w:r>
+        <w:t xml:space="preserve">*</w:t>
+      </w:r>
+      <w:r>
+        <w:t xml:space="preserve"> </w:t>
+      </w:r>
       <w:r>
         <w:rPr>
           <w:bCs/>
@@ -1144,15 +1110,15 @@
       <w:r>
         <w:t xml:space="preserve">(voor string)</w:t>
       </w:r>
-    </w:p>
-    <w:p>
-      <w:pPr>
-        <w:numPr>
-          <w:ilvl w:val="0"/>
-          <w:numId w:val="1004"/>
-        </w:numPr>
-        <w:pStyle w:val="Compact"/>
-      </w:pPr>
+      <w:r>
+        <w:t xml:space="preserve"> </w:t>
+      </w:r>
+      <w:r>
+        <w:t xml:space="preserve">*</w:t>
+      </w:r>
+      <w:r>
+        <w:t xml:space="preserve"> </w:t>
+      </w:r>
       <w:r>
         <w:rPr>
           <w:bCs/>
@@ -1160,15 +1126,15 @@
         </w:rPr>
         <w:t xml:space="preserve">list</w:t>
       </w:r>
-    </w:p>
-    <w:p>
-      <w:pPr>
-        <w:numPr>
-          <w:ilvl w:val="0"/>
-          <w:numId w:val="1004"/>
-        </w:numPr>
-        <w:pStyle w:val="Compact"/>
-      </w:pPr>
+      <w:r>
+        <w:t xml:space="preserve"> </w:t>
+      </w:r>
+      <w:r>
+        <w:t xml:space="preserve">*</w:t>
+      </w:r>
+      <w:r>
+        <w:t xml:space="preserve"> </w:t>
+      </w:r>
       <w:r>
         <w:rPr>
           <w:bCs/>
@@ -1176,15 +1142,15 @@
         </w:rPr>
         <w:t xml:space="preserve">tuple</w:t>
       </w:r>
-    </w:p>
-    <w:p>
-      <w:pPr>
-        <w:numPr>
-          <w:ilvl w:val="0"/>
-          <w:numId w:val="1004"/>
-        </w:numPr>
-        <w:pStyle w:val="Compact"/>
-      </w:pPr>
+      <w:r>
+        <w:t xml:space="preserve"> </w:t>
+      </w:r>
+      <w:r>
+        <w:t xml:space="preserve">*</w:t>
+      </w:r>
+      <w:r>
+        <w:t xml:space="preserve"> </w:t>
+      </w:r>
       <w:r>
         <w:rPr>
           <w:bCs/>
@@ -1198,15 +1164,15 @@
       <w:r>
         <w:t xml:space="preserve">(voor dictionary)</w:t>
       </w:r>
-    </w:p>
-    <w:p>
-      <w:pPr>
-        <w:numPr>
-          <w:ilvl w:val="0"/>
-          <w:numId w:val="1004"/>
-        </w:numPr>
-        <w:pStyle w:val="Compact"/>
-      </w:pPr>
+      <w:r>
+        <w:t xml:space="preserve"> </w:t>
+      </w:r>
+      <w:r>
+        <w:t xml:space="preserve">*</w:t>
+      </w:r>
+      <w:r>
+        <w:t xml:space="preserve"> </w:t>
+      </w:r>
       <w:r>
         <w:rPr>
           <w:bCs/>
@@ -1214,15 +1180,15 @@
         </w:rPr>
         <w:t xml:space="preserve">set</w:t>
       </w:r>
-    </w:p>
-    <w:p>
-      <w:pPr>
-        <w:numPr>
-          <w:ilvl w:val="0"/>
-          <w:numId w:val="1004"/>
-        </w:numPr>
-        <w:pStyle w:val="Compact"/>
-      </w:pPr>
+      <w:r>
+        <w:t xml:space="preserve"> </w:t>
+      </w:r>
+      <w:r>
+        <w:t xml:space="preserve">*</w:t>
+      </w:r>
+      <w:r>
+        <w:t xml:space="preserve"> </w:t>
+      </w:r>
       <w:r>
         <w:rPr>
           <w:bCs/>
@@ -1340,8 +1306,8 @@
         <w:t xml:space="preserve">tuple</w:t>
       </w:r>
     </w:p>
-    <w:bookmarkEnd w:id="31"/>
-    <w:bookmarkStart w:id="32" w:name="eenvoudige-oefening"/>
+    <w:bookmarkEnd w:id="28"/>
+    <w:bookmarkStart w:id="29" w:name="eenvoudige-oefening"/>
     <w:p>
       <w:pPr>
         <w:pStyle w:val="Heading2"/>
@@ -1477,8 +1443,8 @@
         <w:t xml:space="preserve">Geweldig! U zou nu de basisprincipes van het toewijzen en opnieuw toewijzen van variabelen in Python moeten begrijpen.</w:t>
       </w:r>
     </w:p>
-    <w:bookmarkEnd w:id="32"/>
-    <w:bookmarkEnd w:id="33"/>
+    <w:bookmarkEnd w:id="29"/>
+    <w:bookmarkEnd w:id="30"/>
     <w:sectPr>
       <w:headerReference w:type="default" r:id="rId9"/>
       <w:footerReference w:type="default" r:id="rId10"/>
@@ -1517,7 +1483,7 @@
           <w:r>
             <w:drawing>
               <wp:inline xmlns:a="http://schemas.openxmlformats.org/drawingml/2006/main" xmlns:pic="http://schemas.openxmlformats.org/drawingml/2006/picture">
-                <wp:extent cx="2743200" cy="393895"/>
+                <wp:extent cx="4114800" cy="590843"/>
                 <wp:docPr id="1" name="Picture 1"/>
                 <wp:cNvGraphicFramePr>
                   <a:graphicFrameLocks noChangeAspect="1"/>
@@ -1538,7 +1504,7 @@
                       <pic:spPr>
                         <a:xfrm>
                           <a:off x="0" y="0"/>
-                          <a:ext cx="2743200" cy="393895"/>
+                          <a:ext cx="4114800" cy="590843"/>
                         </a:xfrm>
                         <a:prstGeom prst="rect"/>
                       </pic:spPr>
@@ -1674,7 +1640,7 @@
 <file path=word/numbering.xml><?xml version="1.0" encoding="utf-8"?>
 <w:numbering xmlns:w="http://schemas.openxmlformats.org/wordprocessingml/2006/main">
   <w:abstractNum w:abstractNumId="990">
-    <w:nsid w:val="A990"/>
+    <w:nsid w:val="2c1ae401"/>
     <w:multiLevelType w:val="multilevel"/>
     <w:lvl w:ilvl="0">
       <w:numFmt w:val="bullet"/>
@@ -1750,7 +1716,7 @@
     </w:lvl>
   </w:abstractNum>
   <w:abstractNum w:abstractNumId="991">
-    <w:nsid w:val="A991"/>
+    <w:nsid w:val="ea454b4c"/>
     <w:multiLevelType w:val="multilevel"/>
     <w:lvl w:ilvl="0">
       <w:numFmt w:val="bullet"/>
@@ -1835,9 +1801,6 @@
     <w:abstractNumId w:val="991"/>
   </w:num>
   <w:num w:numId="1003">
-    <w:abstractNumId w:val="991"/>
-  </w:num>
-  <w:num w:numId="1004">
     <w:abstractNumId w:val="991"/>
   </w:num>
 </w:numbering>
@@ -1864,6 +1827,9 @@
   <w:style w:default="1" w:styleId="Normal" w:type="paragraph">
     <w:name w:val="Normal"/>
     <w:qFormat/>
+    <w:rPr>
+      <w:sz w:val="20"/>
+    </w:rPr>
   </w:style>
   <w:style w:styleId="BodyText" w:type="paragraph">
     <w:name w:val="Body Text"/>

</xml_diff>